<commit_message>
manual merge with Dima
</commit_message>
<xml_diff>
--- a/документация/техническое задание Зубарева Наталия.docx
+++ b/документация/техническое задание Зубарева Наталия.docx
@@ -1,6 +1,6 @@
 
 <file path=word/document.xml><?xml version="1.0" encoding="utf-8"?>
-<w:document xmlns:wpc="http://schemas.microsoft.com/office/word/2010/wordprocessingCanvas" xmlns:cx="http://schemas.microsoft.com/office/drawing/2014/chartex" xmlns:cx1="http://schemas.microsoft.com/office/drawing/2015/9/8/chartex" xmlns:cx2="http://schemas.microsoft.com/office/drawing/2015/10/21/chartex" xmlns:cx3="http://schemas.microsoft.com/office/drawing/2016/5/9/chartex" xmlns:cx4="http://schemas.microsoft.com/office/drawing/2016/5/10/chartex" xmlns:cx5="http://schemas.microsoft.com/office/drawing/2016/5/11/chartex" xmlns:cx6="http://schemas.microsoft.com/office/drawing/2016/5/12/chartex" xmlns:cx7="http://schemas.microsoft.com/office/drawing/2016/5/13/chartex" xmlns:cx8="http://schemas.microsoft.com/office/drawing/2016/5/14/chartex" xmlns:mc="http://schemas.openxmlformats.org/markup-compatibility/2006" xmlns:aink="http://schemas.microsoft.com/office/drawing/2016/ink" xmlns:am3d="http://schemas.microsoft.com/office/drawing/2017/model3d" xmlns:o="urn:schemas-microsoft-com:office:office" xmlns:r="http://schemas.openxmlformats.org/officeDocument/2006/relationships" xmlns:m="http://schemas.openxmlformats.org/officeDocument/2006/math" xmlns:v="urn:schemas-microsoft-com:vml" xmlns:wp14="http://schemas.microsoft.com/office/word/2010/wordprocessingDrawing" xmlns:wp="http://schemas.openxmlformats.org/drawingml/2006/wordprocessingDrawing" xmlns:w10="urn:schemas-microsoft-com:office:word" xmlns:w="http://schemas.openxmlformats.org/wordprocessingml/2006/main" xmlns:w14="http://schemas.microsoft.com/office/word/2010/wordml" xmlns:w15="http://schemas.microsoft.com/office/word/2012/wordml" xmlns:w16cex="http://schemas.microsoft.com/office/word/2018/wordml/cex" xmlns:w16cid="http://schemas.microsoft.com/office/word/2016/wordml/cid" xmlns:w16="http://schemas.microsoft.com/office/word/2018/wordml" xmlns:w16sdtdh="http://schemas.microsoft.com/office/word/2020/wordml/sdtdatahash" xmlns:w16se="http://schemas.microsoft.com/office/word/2015/wordml/symex" xmlns:wpg="http://schemas.microsoft.com/office/word/2010/wordprocessingGroup" xmlns:wpi="http://schemas.microsoft.com/office/word/2010/wordprocessingInk" xmlns:wne="http://schemas.microsoft.com/office/word/2006/wordml" xmlns:wps="http://schemas.microsoft.com/office/word/2010/wordprocessingShape" mc:Ignorable="w14 w15 w16se w16cid w16 w16cex w16sdtdh wp14">
+<w:document xmlns:wpc="http://schemas.microsoft.com/office/word/2010/wordprocessingCanvas" xmlns:cx="http://schemas.microsoft.com/office/drawing/2014/chartex" xmlns:cx1="http://schemas.microsoft.com/office/drawing/2015/9/8/chartex" xmlns:cx2="http://schemas.microsoft.com/office/drawing/2015/10/21/chartex" xmlns:cx3="http://schemas.microsoft.com/office/drawing/2016/5/9/chartex" xmlns:cx4="http://schemas.microsoft.com/office/drawing/2016/5/10/chartex" xmlns:cx5="http://schemas.microsoft.com/office/drawing/2016/5/11/chartex" xmlns:cx6="http://schemas.microsoft.com/office/drawing/2016/5/12/chartex" xmlns:cx7="http://schemas.microsoft.com/office/drawing/2016/5/13/chartex" xmlns:cx8="http://schemas.microsoft.com/office/drawing/2016/5/14/chartex" xmlns:mc="http://schemas.openxmlformats.org/markup-compatibility/2006" xmlns:aink="http://schemas.microsoft.com/office/drawing/2016/ink" xmlns:am3d="http://schemas.microsoft.com/office/drawing/2017/model3d" xmlns:o="urn:schemas-microsoft-com:office:office" xmlns:oel="http://schemas.microsoft.com/office/2019/extlst" xmlns:r="http://schemas.openxmlformats.org/officeDocument/2006/relationships" xmlns:m="http://schemas.openxmlformats.org/officeDocument/2006/math" xmlns:v="urn:schemas-microsoft-com:vml" xmlns:wp14="http://schemas.microsoft.com/office/word/2010/wordprocessingDrawing" xmlns:wp="http://schemas.openxmlformats.org/drawingml/2006/wordprocessingDrawing" xmlns:w10="urn:schemas-microsoft-com:office:word" xmlns:w="http://schemas.openxmlformats.org/wordprocessingml/2006/main" xmlns:w14="http://schemas.microsoft.com/office/word/2010/wordml" xmlns:w15="http://schemas.microsoft.com/office/word/2012/wordml" xmlns:w16cex="http://schemas.microsoft.com/office/word/2018/wordml/cex" xmlns:w16cid="http://schemas.microsoft.com/office/word/2016/wordml/cid" xmlns:w16="http://schemas.microsoft.com/office/word/2018/wordml" xmlns:w16sdtdh="http://schemas.microsoft.com/office/word/2020/wordml/sdtdatahash" xmlns:w16se="http://schemas.microsoft.com/office/word/2015/wordml/symex" xmlns:wpg="http://schemas.microsoft.com/office/word/2010/wordprocessingGroup" xmlns:wpi="http://schemas.microsoft.com/office/word/2010/wordprocessingInk" xmlns:wne="http://schemas.microsoft.com/office/word/2006/wordml" xmlns:wps="http://schemas.microsoft.com/office/word/2010/wordprocessingShape" mc:Ignorable="w14 w15 w16se w16cid w16 w16cex w16sdtdh wp14">
   <w:body>
     <w:p>
       <w:pPr>
@@ -640,7 +640,27 @@
                       <w:sz w:val="20"/>
                       <w:szCs w:val="20"/>
                     </w:rPr>
-                    <w:t>Инв. № дубл.</w:t>
+                    <w:t xml:space="preserve">Инв. № </w:t>
+                  </w:r>
+                  <w:proofErr w:type="spellStart"/>
+                  <w:r>
+                    <w:rPr>
+                      <w:rFonts w:ascii="Times New Roman" w:hAnsi="Times New Roman" w:cs="Times New Roman"/>
+                      <w:color w:val="000000"/>
+                      <w:sz w:val="20"/>
+                      <w:szCs w:val="20"/>
+                    </w:rPr>
+                    <w:t>дубл</w:t>
+                  </w:r>
+                  <w:proofErr w:type="spellEnd"/>
+                  <w:r>
+                    <w:rPr>
+                      <w:rFonts w:ascii="Times New Roman" w:hAnsi="Times New Roman" w:cs="Times New Roman"/>
+                      <w:color w:val="000000"/>
+                      <w:sz w:val="20"/>
+                      <w:szCs w:val="20"/>
+                    </w:rPr>
+                    <w:t>.</w:t>
                   </w:r>
                 </w:p>
               </w:tc>
@@ -701,6 +721,7 @@
                       <w:szCs w:val="20"/>
                     </w:rPr>
                   </w:pPr>
+                  <w:proofErr w:type="spellStart"/>
                   <w:r>
                     <w:rPr>
                       <w:rFonts w:ascii="Times New Roman" w:hAnsi="Times New Roman" w:cs="Times New Roman"/>
@@ -708,7 +729,17 @@
                       <w:sz w:val="20"/>
                       <w:szCs w:val="20"/>
                     </w:rPr>
-                    <w:t>Взам. Инв. №</w:t>
+                    <w:t>Взам</w:t>
+                  </w:r>
+                  <w:proofErr w:type="spellEnd"/>
+                  <w:r>
+                    <w:rPr>
+                      <w:rFonts w:ascii="Times New Roman" w:hAnsi="Times New Roman" w:cs="Times New Roman"/>
+                      <w:color w:val="000000"/>
+                      <w:sz w:val="20"/>
+                      <w:szCs w:val="20"/>
+                    </w:rPr>
+                    <w:t>. Инв. №</w:t>
                   </w:r>
                 </w:p>
               </w:tc>
@@ -2003,7 +2034,25 @@
                       <w:sz w:val="20"/>
                       <w:szCs w:val="20"/>
                     </w:rPr>
-                    <w:t>Инв. № дубл.</w:t>
+                    <w:t xml:space="preserve">Инв. № </w:t>
+                  </w:r>
+                  <w:proofErr w:type="spellStart"/>
+                  <w:r>
+                    <w:rPr>
+                      <w:rFonts w:ascii="Times New Roman" w:hAnsi="Times New Roman" w:cs="Times New Roman"/>
+                      <w:sz w:val="20"/>
+                      <w:szCs w:val="20"/>
+                    </w:rPr>
+                    <w:t>дубл</w:t>
+                  </w:r>
+                  <w:proofErr w:type="spellEnd"/>
+                  <w:r>
+                    <w:rPr>
+                      <w:rFonts w:ascii="Times New Roman" w:hAnsi="Times New Roman" w:cs="Times New Roman"/>
+                      <w:sz w:val="20"/>
+                      <w:szCs w:val="20"/>
+                    </w:rPr>
+                    <w:t>.</w:t>
                   </w:r>
                 </w:p>
               </w:tc>
@@ -2062,13 +2111,23 @@
                       <w:szCs w:val="20"/>
                     </w:rPr>
                   </w:pPr>
+                  <w:proofErr w:type="spellStart"/>
                   <w:r>
                     <w:rPr>
                       <w:rFonts w:ascii="Times New Roman" w:hAnsi="Times New Roman" w:cs="Times New Roman"/>
                       <w:sz w:val="20"/>
                       <w:szCs w:val="20"/>
                     </w:rPr>
-                    <w:t>Взам. Инв. №</w:t>
+                    <w:t>Взам</w:t>
+                  </w:r>
+                  <w:proofErr w:type="spellEnd"/>
+                  <w:r>
+                    <w:rPr>
+                      <w:rFonts w:ascii="Times New Roman" w:hAnsi="Times New Roman" w:cs="Times New Roman"/>
+                      <w:sz w:val="20"/>
+                      <w:szCs w:val="20"/>
+                    </w:rPr>
+                    <w:t>. Инв. №</w:t>
                   </w:r>
                 </w:p>
               </w:tc>
@@ -8260,7 +8319,25 @@
           <w:sz w:val="24"/>
           <w:szCs w:val="24"/>
         </w:rPr>
-        <w:t xml:space="preserve">применение нейросетевых технологий для обработки </w:t>
+        <w:t xml:space="preserve">применение </w:t>
+      </w:r>
+      <w:proofErr w:type="spellStart"/>
+      <w:r>
+        <w:rPr>
+          <w:rFonts w:ascii="Times New Roman" w:hAnsi="Times New Roman" w:cs="Times New Roman"/>
+          <w:sz w:val="24"/>
+          <w:szCs w:val="24"/>
+        </w:rPr>
+        <w:t>нейросетевых</w:t>
+      </w:r>
+      <w:proofErr w:type="spellEnd"/>
+      <w:r>
+        <w:rPr>
+          <w:rFonts w:ascii="Times New Roman" w:hAnsi="Times New Roman" w:cs="Times New Roman"/>
+          <w:sz w:val="24"/>
+          <w:szCs w:val="24"/>
+        </w:rPr>
+        <w:t xml:space="preserve"> технологий для обработки </w:t>
       </w:r>
       <w:r>
         <w:rPr>
@@ -8445,7 +8522,167 @@
           <w:szCs w:val="24"/>
           <w:lang w:val="en-US"/>
         </w:rPr>
-        <w:t>09.03.04 "Программная инженерия" и утвержденная академическим руководителем тема курсового проекта.</w:t>
+        <w:t>09.03.04 "</w:t>
+      </w:r>
+      <w:proofErr w:type="spellStart"/>
+      <w:r>
+        <w:rPr>
+          <w:rFonts w:ascii="Times New Roman" w:hAnsi="Times New Roman" w:cs="Times New Roman"/>
+          <w:sz w:val="24"/>
+          <w:szCs w:val="24"/>
+          <w:lang w:val="en-US"/>
+        </w:rPr>
+        <w:t>Программная</w:t>
+      </w:r>
+      <w:proofErr w:type="spellEnd"/>
+      <w:r>
+        <w:rPr>
+          <w:rFonts w:ascii="Times New Roman" w:hAnsi="Times New Roman" w:cs="Times New Roman"/>
+          <w:sz w:val="24"/>
+          <w:szCs w:val="24"/>
+          <w:lang w:val="en-US"/>
+        </w:rPr>
+        <w:t xml:space="preserve"> </w:t>
+      </w:r>
+      <w:proofErr w:type="spellStart"/>
+      <w:r>
+        <w:rPr>
+          <w:rFonts w:ascii="Times New Roman" w:hAnsi="Times New Roman" w:cs="Times New Roman"/>
+          <w:sz w:val="24"/>
+          <w:szCs w:val="24"/>
+          <w:lang w:val="en-US"/>
+        </w:rPr>
+        <w:t>инженерия</w:t>
+      </w:r>
+      <w:proofErr w:type="spellEnd"/>
+      <w:r>
+        <w:rPr>
+          <w:rFonts w:ascii="Times New Roman" w:hAnsi="Times New Roman" w:cs="Times New Roman"/>
+          <w:sz w:val="24"/>
+          <w:szCs w:val="24"/>
+          <w:lang w:val="en-US"/>
+        </w:rPr>
+        <w:t xml:space="preserve">" и </w:t>
+      </w:r>
+      <w:proofErr w:type="spellStart"/>
+      <w:r>
+        <w:rPr>
+          <w:rFonts w:ascii="Times New Roman" w:hAnsi="Times New Roman" w:cs="Times New Roman"/>
+          <w:sz w:val="24"/>
+          <w:szCs w:val="24"/>
+          <w:lang w:val="en-US"/>
+        </w:rPr>
+        <w:t>утвержденная</w:t>
+      </w:r>
+      <w:proofErr w:type="spellEnd"/>
+      <w:r>
+        <w:rPr>
+          <w:rFonts w:ascii="Times New Roman" w:hAnsi="Times New Roman" w:cs="Times New Roman"/>
+          <w:sz w:val="24"/>
+          <w:szCs w:val="24"/>
+          <w:lang w:val="en-US"/>
+        </w:rPr>
+        <w:t xml:space="preserve"> </w:t>
+      </w:r>
+      <w:proofErr w:type="spellStart"/>
+      <w:r>
+        <w:rPr>
+          <w:rFonts w:ascii="Times New Roman" w:hAnsi="Times New Roman" w:cs="Times New Roman"/>
+          <w:sz w:val="24"/>
+          <w:szCs w:val="24"/>
+          <w:lang w:val="en-US"/>
+        </w:rPr>
+        <w:t>академическим</w:t>
+      </w:r>
+      <w:proofErr w:type="spellEnd"/>
+      <w:r>
+        <w:rPr>
+          <w:rFonts w:ascii="Times New Roman" w:hAnsi="Times New Roman" w:cs="Times New Roman"/>
+          <w:sz w:val="24"/>
+          <w:szCs w:val="24"/>
+          <w:lang w:val="en-US"/>
+        </w:rPr>
+        <w:t xml:space="preserve"> </w:t>
+      </w:r>
+      <w:proofErr w:type="spellStart"/>
+      <w:r>
+        <w:rPr>
+          <w:rFonts w:ascii="Times New Roman" w:hAnsi="Times New Roman" w:cs="Times New Roman"/>
+          <w:sz w:val="24"/>
+          <w:szCs w:val="24"/>
+          <w:lang w:val="en-US"/>
+        </w:rPr>
+        <w:t>руководителем</w:t>
+      </w:r>
+      <w:proofErr w:type="spellEnd"/>
+      <w:r>
+        <w:rPr>
+          <w:rFonts w:ascii="Times New Roman" w:hAnsi="Times New Roman" w:cs="Times New Roman"/>
+          <w:sz w:val="24"/>
+          <w:szCs w:val="24"/>
+          <w:lang w:val="en-US"/>
+        </w:rPr>
+        <w:t xml:space="preserve"> </w:t>
+      </w:r>
+      <w:proofErr w:type="spellStart"/>
+      <w:r>
+        <w:rPr>
+          <w:rFonts w:ascii="Times New Roman" w:hAnsi="Times New Roman" w:cs="Times New Roman"/>
+          <w:sz w:val="24"/>
+          <w:szCs w:val="24"/>
+          <w:lang w:val="en-US"/>
+        </w:rPr>
+        <w:t>тема</w:t>
+      </w:r>
+      <w:proofErr w:type="spellEnd"/>
+      <w:r>
+        <w:rPr>
+          <w:rFonts w:ascii="Times New Roman" w:hAnsi="Times New Roman" w:cs="Times New Roman"/>
+          <w:sz w:val="24"/>
+          <w:szCs w:val="24"/>
+          <w:lang w:val="en-US"/>
+        </w:rPr>
+        <w:t xml:space="preserve"> </w:t>
+      </w:r>
+      <w:proofErr w:type="spellStart"/>
+      <w:r>
+        <w:rPr>
+          <w:rFonts w:ascii="Times New Roman" w:hAnsi="Times New Roman" w:cs="Times New Roman"/>
+          <w:sz w:val="24"/>
+          <w:szCs w:val="24"/>
+          <w:lang w:val="en-US"/>
+        </w:rPr>
+        <w:t>курсового</w:t>
+      </w:r>
+      <w:proofErr w:type="spellEnd"/>
+      <w:r>
+        <w:rPr>
+          <w:rFonts w:ascii="Times New Roman" w:hAnsi="Times New Roman" w:cs="Times New Roman"/>
+          <w:sz w:val="24"/>
+          <w:szCs w:val="24"/>
+          <w:lang w:val="en-US"/>
+        </w:rPr>
+        <w:t xml:space="preserve"> </w:t>
+      </w:r>
+      <w:proofErr w:type="spellStart"/>
+      <w:r>
+        <w:rPr>
+          <w:rFonts w:ascii="Times New Roman" w:hAnsi="Times New Roman" w:cs="Times New Roman"/>
+          <w:sz w:val="24"/>
+          <w:szCs w:val="24"/>
+          <w:lang w:val="en-US"/>
+        </w:rPr>
+        <w:t>проекта</w:t>
+      </w:r>
+      <w:proofErr w:type="spellEnd"/>
+      <w:r>
+        <w:rPr>
+          <w:rFonts w:ascii="Times New Roman" w:hAnsi="Times New Roman" w:cs="Times New Roman"/>
+          <w:sz w:val="24"/>
+          <w:szCs w:val="24"/>
+          <w:lang w:val="en-US"/>
+        </w:rPr>
+        <w:t>.</w:t>
       </w:r>
     </w:p>
     <w:p>
@@ -9210,6 +9447,7 @@
           <w:lang w:eastAsia="ru-RU"/>
         </w:rPr>
       </w:pPr>
+      <w:bookmarkStart w:id="18" w:name="_Hlk114444713"/>
       <w:r>
         <w:rPr>
           <w:rFonts w:ascii="Times New Roman" w:eastAsia="Times New Roman" w:hAnsi="Times New Roman" w:cs="Times New Roman"/>
@@ -9932,7 +10170,29 @@
           <w:szCs w:val="24"/>
           <w:lang w:eastAsia="ru-RU"/>
         </w:rPr>
-        <w:t>ключать и отключать автосохранение обоих видов аудиозаписей в приложении</w:t>
+        <w:t xml:space="preserve">ключать и отключать </w:t>
+      </w:r>
+      <w:proofErr w:type="spellStart"/>
+      <w:r>
+        <w:rPr>
+          <w:rFonts w:ascii="Times New Roman" w:eastAsia="Times New Roman" w:hAnsi="Times New Roman" w:cs="Times New Roman"/>
+          <w:color w:val="000000"/>
+          <w:sz w:val="24"/>
+          <w:szCs w:val="24"/>
+          <w:lang w:eastAsia="ru-RU"/>
+        </w:rPr>
+        <w:t>автосохранение</w:t>
+      </w:r>
+      <w:proofErr w:type="spellEnd"/>
+      <w:r>
+        <w:rPr>
+          <w:rFonts w:ascii="Times New Roman" w:eastAsia="Times New Roman" w:hAnsi="Times New Roman" w:cs="Times New Roman"/>
+          <w:color w:val="000000"/>
+          <w:sz w:val="24"/>
+          <w:szCs w:val="24"/>
+          <w:lang w:eastAsia="ru-RU"/>
+        </w:rPr>
+        <w:t xml:space="preserve"> обоих видов аудиозаписей в приложении</w:t>
       </w:r>
     </w:p>
     <w:p>
@@ -10026,6 +10286,7 @@
         <w:t>записи аудио в приложении</w:t>
       </w:r>
     </w:p>
+    <w:bookmarkEnd w:id="18"/>
     <w:p>
       <w:pPr>
         <w:spacing w:after="240" w:line="240" w:lineRule="auto"/>
@@ -10055,7 +10316,29 @@
           <w:szCs w:val="24"/>
           <w:lang w:eastAsia="ru-RU"/>
         </w:rPr>
-        <w:t>Клиентская часть приложения должна обеспечивать выполнение вышеобозначенных функций, в том числе</w:t>
+        <w:t xml:space="preserve">Клиентская часть приложения должна обеспечивать выполнение </w:t>
+      </w:r>
+      <w:proofErr w:type="spellStart"/>
+      <w:r>
+        <w:rPr>
+          <w:rFonts w:ascii="Times New Roman" w:eastAsia="Times New Roman" w:hAnsi="Times New Roman" w:cs="Times New Roman"/>
+          <w:color w:val="000000"/>
+          <w:sz w:val="24"/>
+          <w:szCs w:val="24"/>
+          <w:lang w:eastAsia="ru-RU"/>
+        </w:rPr>
+        <w:t>вышеобозначенных</w:t>
+      </w:r>
+      <w:proofErr w:type="spellEnd"/>
+      <w:r>
+        <w:rPr>
+          <w:rFonts w:ascii="Times New Roman" w:eastAsia="Times New Roman" w:hAnsi="Times New Roman" w:cs="Times New Roman"/>
+          <w:color w:val="000000"/>
+          <w:sz w:val="24"/>
+          <w:szCs w:val="24"/>
+          <w:lang w:eastAsia="ru-RU"/>
+        </w:rPr>
+        <w:t xml:space="preserve"> функций, в том числе</w:t>
       </w:r>
     </w:p>
     <w:p>
@@ -10138,11 +10421,11 @@
           <w:b w:val="0"/>
         </w:rPr>
       </w:pPr>
-      <w:bookmarkStart w:id="18" w:name="_Toc94270604"/>
+      <w:bookmarkStart w:id="19" w:name="_Toc94270604"/>
       <w:r>
         <w:t>Требования к интерфейсу</w:t>
       </w:r>
-      <w:bookmarkEnd w:id="18"/>
+      <w:bookmarkEnd w:id="19"/>
       <w:r>
         <w:tab/>
       </w:r>
@@ -10380,14 +10663,14 @@
         <w:ind w:left="1429" w:hanging="720"/>
         <w:jc w:val="both"/>
       </w:pPr>
-      <w:bookmarkStart w:id="19" w:name="_Toc94270605"/>
+      <w:bookmarkStart w:id="20" w:name="_Toc94270605"/>
       <w:r>
         <w:t>Т</w:t>
       </w:r>
       <w:r>
         <w:t>ребования к формату входных данных</w:t>
       </w:r>
-      <w:bookmarkEnd w:id="19"/>
+      <w:bookmarkEnd w:id="20"/>
     </w:p>
     <w:p>
       <w:pPr>
@@ -10396,10 +10679,11 @@
         <w:ind w:firstLine="360"/>
         <w:jc w:val="both"/>
       </w:pPr>
-      <w:bookmarkStart w:id="20" w:name="_Hlk25497210"/>
+      <w:bookmarkStart w:id="21" w:name="_Hlk25497210"/>
       <w:r>
         <w:tab/>
       </w:r>
+      <w:bookmarkStart w:id="22" w:name="_Hlk114446446"/>
       <w:r>
         <w:rPr>
           <w:color w:val="000000"/>
@@ -10429,12 +10713,13 @@
         <w:ind w:left="1429" w:hanging="720"/>
         <w:jc w:val="both"/>
       </w:pPr>
-      <w:bookmarkStart w:id="21" w:name="_Toc94270606"/>
-      <w:bookmarkEnd w:id="20"/>
+      <w:bookmarkStart w:id="23" w:name="_Toc94270606"/>
+      <w:bookmarkEnd w:id="21"/>
+      <w:bookmarkEnd w:id="22"/>
       <w:r>
         <w:t>Требования к выходным данным</w:t>
       </w:r>
-      <w:bookmarkEnd w:id="21"/>
+      <w:bookmarkEnd w:id="23"/>
     </w:p>
     <w:p>
       <w:pPr>
@@ -10467,6 +10752,16 @@
           <w:lang w:eastAsia="ru-RU"/>
         </w:rPr>
         <w:tab/>
+      </w:r>
+      <w:bookmarkStart w:id="24" w:name="_Hlk114446458"/>
+      <w:r>
+        <w:rPr>
+          <w:rFonts w:ascii="Times New Roman" w:eastAsia="Times New Roman" w:hAnsi="Times New Roman" w:cs="Times New Roman"/>
+          <w:color w:val="000000"/>
+          <w:sz w:val="24"/>
+          <w:szCs w:val="24"/>
+          <w:lang w:eastAsia="ru-RU"/>
+        </w:rPr>
         <w:t>Выходными данными программы явля</w:t>
       </w:r>
       <w:r>
@@ -10570,6 +10865,7 @@
         <w:t>ля этого используются элементы контроля: кнопки, текстовые поля, сообщения.</w:t>
       </w:r>
     </w:p>
+    <w:bookmarkEnd w:id="24"/>
     <w:p>
       <w:pPr>
         <w:pStyle w:val="22"/>
@@ -10597,7 +10893,7 @@
         </w:rPr>
         <w:t xml:space="preserve"> </w:t>
       </w:r>
-      <w:bookmarkStart w:id="22" w:name="_Toc94270607"/>
+      <w:bookmarkStart w:id="25" w:name="_Toc94270607"/>
       <w:r>
         <w:rPr>
           <w:b/>
@@ -10606,7 +10902,7 @@
         </w:rPr>
         <w:t>Требования к надёжности</w:t>
       </w:r>
-      <w:bookmarkEnd w:id="22"/>
+      <w:bookmarkEnd w:id="25"/>
     </w:p>
     <w:p>
       <w:pPr>
@@ -10626,7 +10922,21 @@
         <w:rPr>
           <w:color w:val="000000"/>
         </w:rPr>
-        <w:t>Программа должна корректно осуществлять свою работу при любом вводе данных пользователя и не завершаться аварийно.</w:t>
+        <w:t xml:space="preserve">Программа должна корректно осуществлять свою работу при любом вводе данных пользователя и не завершаться </w:t>
+      </w:r>
+      <w:proofErr w:type="spellStart"/>
+      <w:r>
+        <w:rPr>
+          <w:color w:val="000000"/>
+        </w:rPr>
+        <w:t>аварийно</w:t>
+      </w:r>
+      <w:proofErr w:type="spellEnd"/>
+      <w:r>
+        <w:rPr>
+          <w:color w:val="000000"/>
+        </w:rPr>
+        <w:t>.</w:t>
       </w:r>
     </w:p>
     <w:p>
@@ -10760,7 +11070,7 @@
           <w:color w:val="auto"/>
         </w:rPr>
       </w:pPr>
-      <w:bookmarkStart w:id="23" w:name="_Toc94270608"/>
+      <w:bookmarkStart w:id="26" w:name="_Toc94270608"/>
       <w:bookmarkEnd w:id="17"/>
       <w:r>
         <w:rPr>
@@ -10770,7 +11080,7 @@
         </w:rPr>
         <w:t>Условия эксплуатации</w:t>
       </w:r>
-      <w:bookmarkEnd w:id="23"/>
+      <w:bookmarkEnd w:id="26"/>
     </w:p>
     <w:p>
       <w:pPr>
@@ -10785,11 +11095,11 @@
           <w:b w:val="0"/>
         </w:rPr>
       </w:pPr>
-      <w:bookmarkStart w:id="24" w:name="_Toc94270609"/>
+      <w:bookmarkStart w:id="27" w:name="_Toc94270609"/>
       <w:r>
         <w:t>Требования к квалификации оператора</w:t>
       </w:r>
-      <w:bookmarkEnd w:id="24"/>
+      <w:bookmarkEnd w:id="27"/>
     </w:p>
     <w:p>
       <w:pPr>
@@ -10867,11 +11177,11 @@
       <w:r>
         <w:t xml:space="preserve"> </w:t>
       </w:r>
-      <w:bookmarkStart w:id="25" w:name="_Toc94270610"/>
+      <w:bookmarkStart w:id="28" w:name="_Toc94270610"/>
       <w:r>
         <w:t>Требования к составу и параметрам технических средств</w:t>
       </w:r>
-      <w:bookmarkEnd w:id="25"/>
+      <w:bookmarkEnd w:id="28"/>
     </w:p>
     <w:p>
       <w:pPr>
@@ -10885,7 +11195,8 @@
           <w:szCs w:val="24"/>
         </w:rPr>
       </w:pPr>
-      <w:bookmarkStart w:id="26" w:name="_Hlk40631599"/>
+      <w:bookmarkStart w:id="29" w:name="_Hlk40631599"/>
+      <w:bookmarkStart w:id="30" w:name="_Hlk114446483"/>
       <w:r>
         <w:rPr>
           <w:i w:val="0"/>
@@ -10920,7 +11231,25 @@
           <w:sz w:val="24"/>
           <w:szCs w:val="24"/>
         </w:rPr>
-        <w:t>Смартфон на базе платформы Android;</w:t>
+        <w:t xml:space="preserve">Смартфон на базе платформы </w:t>
+      </w:r>
+      <w:proofErr w:type="spellStart"/>
+      <w:r>
+        <w:rPr>
+          <w:rFonts w:ascii="Times New Roman" w:hAnsi="Times New Roman" w:cs="Times New Roman"/>
+          <w:sz w:val="24"/>
+          <w:szCs w:val="24"/>
+        </w:rPr>
+        <w:t>Android</w:t>
+      </w:r>
+      <w:proofErr w:type="spellEnd"/>
+      <w:r>
+        <w:rPr>
+          <w:rFonts w:ascii="Times New Roman" w:hAnsi="Times New Roman" w:cs="Times New Roman"/>
+          <w:sz w:val="24"/>
+          <w:szCs w:val="24"/>
+        </w:rPr>
+        <w:t>;</w:t>
       </w:r>
     </w:p>
     <w:p>
@@ -11017,7 +11346,7 @@
         </w:rPr>
         <w:t>-карте.</w:t>
       </w:r>
-      <w:bookmarkEnd w:id="26"/>
+      <w:bookmarkEnd w:id="29"/>
     </w:p>
     <w:p>
       <w:pPr>
@@ -11029,11 +11358,20 @@
         <w:ind w:left="1429" w:hanging="720"/>
         <w:jc w:val="both"/>
       </w:pPr>
-      <w:bookmarkStart w:id="27" w:name="_Toc94270611"/>
-      <w:r>
-        <w:t>Требования к разрешениям программе на техническом устройстве.</w:t>
-      </w:r>
-      <w:bookmarkEnd w:id="27"/>
+      <w:bookmarkStart w:id="31" w:name="_Toc94270611"/>
+      <w:bookmarkEnd w:id="30"/>
+      <w:r>
+        <w:t xml:space="preserve">Требования </w:t>
+      </w:r>
+      <w:bookmarkStart w:id="32" w:name="_Hlk114446637"/>
+      <w:r>
+        <w:t>к разрешениям программе на техническом устройстве</w:t>
+      </w:r>
+      <w:bookmarkEnd w:id="32"/>
+      <w:r>
+        <w:t>.</w:t>
+      </w:r>
+      <w:bookmarkEnd w:id="31"/>
     </w:p>
     <w:p>
       <w:pPr>
@@ -11052,6 +11390,7 @@
           <w:szCs w:val="24"/>
         </w:rPr>
       </w:pPr>
+      <w:bookmarkStart w:id="33" w:name="_Hlk114446645"/>
       <w:r>
         <w:rPr>
           <w:rFonts w:ascii="Times New Roman" w:hAnsi="Times New Roman" w:cs="Times New Roman"/>
@@ -11129,6 +11468,7 @@
         <w:t>Программа должна иметь разрешение на чтение и сохранение файлов на устройстве.</w:t>
       </w:r>
     </w:p>
+    <w:bookmarkEnd w:id="33"/>
     <w:p>
       <w:pPr>
         <w:pStyle w:val="33"/>
@@ -11143,11 +11483,11 @@
         <w:lastRenderedPageBreak/>
         <w:t xml:space="preserve"> </w:t>
       </w:r>
-      <w:bookmarkStart w:id="28" w:name="_Toc94270612"/>
+      <w:bookmarkStart w:id="34" w:name="_Toc94270612"/>
       <w:r>
         <w:t>Требования к информативной и программной совместимости</w:t>
       </w:r>
-      <w:bookmarkEnd w:id="28"/>
+      <w:bookmarkEnd w:id="34"/>
     </w:p>
     <w:p>
       <w:pPr>
@@ -11161,7 +11501,7 @@
           <w:szCs w:val="24"/>
         </w:rPr>
       </w:pPr>
-      <w:bookmarkStart w:id="29" w:name="_Hlk483354623"/>
+      <w:bookmarkStart w:id="35" w:name="_Hlk483354623"/>
       <w:r>
         <w:rPr>
           <w:i w:val="0"/>
@@ -11250,7 +11590,7 @@
         <w:t>.</w:t>
       </w:r>
     </w:p>
-    <w:bookmarkEnd w:id="29"/>
+    <w:bookmarkEnd w:id="35"/>
     <w:p>
       <w:pPr>
         <w:tabs>
@@ -11285,7 +11625,7 @@
         </w:rPr>
         <w:br w:type="page"/>
       </w:r>
-      <w:bookmarkStart w:id="30" w:name="_Toc94270613"/>
+      <w:bookmarkStart w:id="36" w:name="_Toc94270613"/>
       <w:r>
         <w:rPr>
           <w:sz w:val="24"/>
@@ -11294,7 +11634,7 @@
         <w:lastRenderedPageBreak/>
         <w:t>ТРЕБОВАНИЯ К ПРОГРАММНОЙ ДОКУМЕНТАЦИИ</w:t>
       </w:r>
-      <w:bookmarkEnd w:id="30"/>
+      <w:bookmarkEnd w:id="36"/>
     </w:p>
     <w:p>
       <w:pPr>
@@ -11315,8 +11655,8 @@
           <w:color w:val="auto"/>
         </w:rPr>
       </w:pPr>
-      <w:bookmarkStart w:id="31" w:name="_Toc94270614"/>
-      <w:bookmarkStart w:id="32" w:name="_Hlk40631335"/>
+      <w:bookmarkStart w:id="37" w:name="_Toc94270614"/>
+      <w:bookmarkStart w:id="38" w:name="_Hlk40631335"/>
       <w:r>
         <w:rPr>
           <w:b/>
@@ -11325,7 +11665,7 @@
         </w:rPr>
         <w:t>Предварительный состав программной документации</w:t>
       </w:r>
-      <w:bookmarkEnd w:id="31"/>
+      <w:bookmarkEnd w:id="37"/>
     </w:p>
     <w:p>
       <w:pPr>
@@ -11533,7 +11873,7 @@
           <w:color w:val="auto"/>
         </w:rPr>
       </w:pPr>
-      <w:bookmarkStart w:id="33" w:name="_Toc94270615"/>
+      <w:bookmarkStart w:id="39" w:name="_Toc94270615"/>
       <w:r>
         <w:rPr>
           <w:b/>
@@ -11542,7 +11882,7 @@
         </w:rPr>
         <w:t>Специальные требования к программной документации</w:t>
       </w:r>
-      <w:bookmarkEnd w:id="33"/>
+      <w:bookmarkEnd w:id="39"/>
     </w:p>
     <w:p>
       <w:pPr>
@@ -11598,7 +11938,79 @@
           <w:sz w:val="24"/>
           <w:szCs w:val="24"/>
         </w:rPr>
-        <w:t>Документация и программа сдаются в электронном виде в формате .pdf или .docx в архиве формата .zip или .rar;</w:t>
+        <w:t>Документация и программа сдаются в электронном виде в формате .</w:t>
+      </w:r>
+      <w:proofErr w:type="spellStart"/>
+      <w:r>
+        <w:rPr>
+          <w:rFonts w:ascii="Times New Roman" w:hAnsi="Times New Roman"/>
+          <w:sz w:val="24"/>
+          <w:szCs w:val="24"/>
+        </w:rPr>
+        <w:t>pdf</w:t>
+      </w:r>
+      <w:proofErr w:type="spellEnd"/>
+      <w:r>
+        <w:rPr>
+          <w:rFonts w:ascii="Times New Roman" w:hAnsi="Times New Roman"/>
+          <w:sz w:val="24"/>
+          <w:szCs w:val="24"/>
+        </w:rPr>
+        <w:t xml:space="preserve"> или .</w:t>
+      </w:r>
+      <w:proofErr w:type="spellStart"/>
+      <w:r>
+        <w:rPr>
+          <w:rFonts w:ascii="Times New Roman" w:hAnsi="Times New Roman"/>
+          <w:sz w:val="24"/>
+          <w:szCs w:val="24"/>
+        </w:rPr>
+        <w:t>docx</w:t>
+      </w:r>
+      <w:proofErr w:type="spellEnd"/>
+      <w:r>
+        <w:rPr>
+          <w:rFonts w:ascii="Times New Roman" w:hAnsi="Times New Roman"/>
+          <w:sz w:val="24"/>
+          <w:szCs w:val="24"/>
+        </w:rPr>
+        <w:t xml:space="preserve"> в архиве формата .</w:t>
+      </w:r>
+      <w:proofErr w:type="spellStart"/>
+      <w:r>
+        <w:rPr>
+          <w:rFonts w:ascii="Times New Roman" w:hAnsi="Times New Roman"/>
+          <w:sz w:val="24"/>
+          <w:szCs w:val="24"/>
+        </w:rPr>
+        <w:t>zip</w:t>
+      </w:r>
+      <w:proofErr w:type="spellEnd"/>
+      <w:r>
+        <w:rPr>
+          <w:rFonts w:ascii="Times New Roman" w:hAnsi="Times New Roman"/>
+          <w:sz w:val="24"/>
+          <w:szCs w:val="24"/>
+        </w:rPr>
+        <w:t xml:space="preserve"> или .</w:t>
+      </w:r>
+      <w:proofErr w:type="spellStart"/>
+      <w:r>
+        <w:rPr>
+          <w:rFonts w:ascii="Times New Roman" w:hAnsi="Times New Roman"/>
+          <w:sz w:val="24"/>
+          <w:szCs w:val="24"/>
+        </w:rPr>
+        <w:t>rar</w:t>
+      </w:r>
+      <w:proofErr w:type="spellEnd"/>
+      <w:r>
+        <w:rPr>
+          <w:rFonts w:ascii="Times New Roman" w:hAnsi="Times New Roman"/>
+          <w:sz w:val="24"/>
+          <w:szCs w:val="24"/>
+        </w:rPr>
+        <w:t>;</w:t>
       </w:r>
     </w:p>
     <w:p>
@@ -11790,7 +12202,7 @@
         </w:rPr>
         <w:br w:type="page"/>
       </w:r>
-      <w:bookmarkEnd w:id="32"/>
+      <w:bookmarkEnd w:id="38"/>
     </w:p>
     <w:p>
       <w:pPr>
@@ -11805,7 +12217,7 @@
           <w:szCs w:val="24"/>
         </w:rPr>
       </w:pPr>
-      <w:bookmarkStart w:id="34" w:name="_Toc94270616"/>
+      <w:bookmarkStart w:id="40" w:name="_Toc94270616"/>
       <w:r>
         <w:rPr>
           <w:sz w:val="24"/>
@@ -11814,7 +12226,7 @@
         <w:lastRenderedPageBreak/>
         <w:t>ТЕХНИКО-ЭКОНОМИЧЕСКИЕ ПОКАЗАТЕЛИ</w:t>
       </w:r>
-      <w:bookmarkEnd w:id="34"/>
+      <w:bookmarkEnd w:id="40"/>
     </w:p>
     <w:p>
       <w:pPr>
@@ -11834,7 +12246,8 @@
           <w:color w:val="auto"/>
         </w:rPr>
       </w:pPr>
-      <w:bookmarkStart w:id="35" w:name="_Toc94270617"/>
+      <w:bookmarkStart w:id="41" w:name="_Toc94270617"/>
+      <w:bookmarkStart w:id="42" w:name="_Hlk114446809"/>
       <w:r>
         <w:rPr>
           <w:b/>
@@ -11843,7 +12256,7 @@
         </w:rPr>
         <w:t>Ориентировочная экономическая эффективность</w:t>
       </w:r>
-      <w:bookmarkEnd w:id="35"/>
+      <w:bookmarkEnd w:id="41"/>
     </w:p>
     <w:p>
       <w:pPr>
@@ -11884,6 +12297,7 @@
         <w:t>Расчет экономической эффективности не предусмотрен.</w:t>
       </w:r>
     </w:p>
+    <w:bookmarkEnd w:id="42"/>
     <w:p>
       <w:pPr>
         <w:pStyle w:val="22"/>
@@ -11910,7 +12324,7 @@
         </w:rPr>
         <w:t xml:space="preserve"> </w:t>
       </w:r>
-      <w:bookmarkStart w:id="36" w:name="_Toc94270618"/>
+      <w:bookmarkStart w:id="43" w:name="_Toc94270618"/>
       <w:r>
         <w:rPr>
           <w:b/>
@@ -11919,7 +12333,7 @@
         </w:rPr>
         <w:t>Предполагаемая потребность</w:t>
       </w:r>
-      <w:bookmarkEnd w:id="36"/>
+      <w:bookmarkEnd w:id="43"/>
     </w:p>
     <w:p>
       <w:pPr>
@@ -11951,6 +12365,7 @@
         </w:rPr>
         <w:tab/>
       </w:r>
+      <w:bookmarkStart w:id="44" w:name="_Hlk114446915"/>
       <w:r>
         <w:rPr>
           <w:rFonts w:ascii="Times New Roman" w:hAnsi="Times New Roman" w:cs="Times New Roman"/>
@@ -11983,6 +12398,7 @@
         </w:rPr>
         <w:t>аудиозаписей</w:t>
       </w:r>
+      <w:bookmarkEnd w:id="44"/>
       <w:r>
         <w:rPr>
           <w:rFonts w:ascii="Times New Roman" w:hAnsi="Times New Roman" w:cs="Times New Roman"/>
@@ -12011,7 +12427,7 @@
           <w:color w:val="auto"/>
         </w:rPr>
       </w:pPr>
-      <w:bookmarkStart w:id="37" w:name="_Hlk483355466"/>
+      <w:bookmarkStart w:id="45" w:name="_Hlk483355466"/>
       <w:r>
         <w:rPr>
           <w:b/>
@@ -12020,7 +12436,7 @@
         </w:rPr>
         <w:t xml:space="preserve"> </w:t>
       </w:r>
-      <w:bookmarkStart w:id="38" w:name="_Toc94270619"/>
+      <w:bookmarkStart w:id="46" w:name="_Toc94270619"/>
       <w:r>
         <w:rPr>
           <w:b/>
@@ -12037,9 +12453,8 @@
         </w:rPr>
         <w:t>венными и зарубежными аналогами</w:t>
       </w:r>
-      <w:bookmarkEnd w:id="38"/>
+      <w:bookmarkEnd w:id="46"/>
     </w:p>
-    <w:bookmarkEnd w:id="37"/>
     <w:p>
       <w:pPr>
         <w:pStyle w:val="af7"/>
@@ -12049,6 +12464,8 @@
           <w:rFonts w:ascii="Times New Roman" w:hAnsi="Times New Roman" w:cs="Times New Roman"/>
         </w:rPr>
       </w:pPr>
+      <w:bookmarkStart w:id="47" w:name="_Hlk114446926"/>
+      <w:bookmarkEnd w:id="45"/>
       <w:r>
         <w:rPr>
           <w:rFonts w:ascii="Times New Roman" w:hAnsi="Times New Roman" w:cs="Times New Roman"/>
@@ -12088,13 +12505,14 @@
         <w:ind w:left="1429" w:hanging="720"/>
         <w:jc w:val="both"/>
       </w:pPr>
-      <w:bookmarkStart w:id="39" w:name="_Toc72158508"/>
-      <w:bookmarkStart w:id="40" w:name="_Toc94270620"/>
+      <w:bookmarkStart w:id="48" w:name="_Toc72158508"/>
+      <w:bookmarkStart w:id="49" w:name="_Toc94270620"/>
+      <w:bookmarkEnd w:id="47"/>
       <w:r>
         <w:t>Отечественные аналоги</w:t>
       </w:r>
-      <w:bookmarkEnd w:id="39"/>
-      <w:bookmarkEnd w:id="40"/>
+      <w:bookmarkEnd w:id="48"/>
+      <w:bookmarkEnd w:id="49"/>
       <w:r>
         <w:t xml:space="preserve"> </w:t>
       </w:r>
@@ -12114,6 +12532,7 @@
           <w:szCs w:val="24"/>
         </w:rPr>
       </w:pPr>
+      <w:bookmarkStart w:id="50" w:name="_Hlk114446953"/>
       <w:r>
         <w:rPr>
           <w:rFonts w:ascii="Times New Roman" w:hAnsi="Times New Roman" w:cs="Times New Roman"/>
@@ -12221,13 +12640,14 @@
         <w:ind w:left="1429" w:hanging="720"/>
         <w:jc w:val="both"/>
       </w:pPr>
-      <w:bookmarkStart w:id="41" w:name="_Toc72158509"/>
-      <w:bookmarkStart w:id="42" w:name="_Toc94270621"/>
+      <w:bookmarkStart w:id="51" w:name="_Toc72158509"/>
+      <w:bookmarkStart w:id="52" w:name="_Toc94270621"/>
+      <w:bookmarkEnd w:id="50"/>
       <w:r>
         <w:t>Зарубежные аналоги</w:t>
       </w:r>
-      <w:bookmarkEnd w:id="41"/>
-      <w:bookmarkEnd w:id="42"/>
+      <w:bookmarkEnd w:id="51"/>
+      <w:bookmarkEnd w:id="52"/>
       <w:r>
         <w:t xml:space="preserve"> </w:t>
       </w:r>
@@ -12247,6 +12667,7 @@
           <w:szCs w:val="24"/>
         </w:rPr>
       </w:pPr>
+      <w:bookmarkStart w:id="53" w:name="_Hlk114446976"/>
       <w:r>
         <w:rPr>
           <w:rFonts w:ascii="Times New Roman" w:hAnsi="Times New Roman" w:cs="Times New Roman"/>
@@ -12427,13 +12848,23 @@
           <w:szCs w:val="24"/>
         </w:rPr>
       </w:pPr>
-      <w:r>
-        <w:rPr>
-          <w:rFonts w:ascii="Times New Roman" w:hAnsi="Times New Roman" w:cs="Times New Roman"/>
-          <w:sz w:val="24"/>
-          <w:szCs w:val="24"/>
-        </w:rPr>
-        <w:t>Нейросетевая модель «StarGANv2-</w:t>
+      <w:proofErr w:type="spellStart"/>
+      <w:r>
+        <w:rPr>
+          <w:rFonts w:ascii="Times New Roman" w:hAnsi="Times New Roman" w:cs="Times New Roman"/>
+          <w:sz w:val="24"/>
+          <w:szCs w:val="24"/>
+        </w:rPr>
+        <w:t>Нейросетевая</w:t>
+      </w:r>
+      <w:proofErr w:type="spellEnd"/>
+      <w:r>
+        <w:rPr>
+          <w:rFonts w:ascii="Times New Roman" w:hAnsi="Times New Roman" w:cs="Times New Roman"/>
+          <w:sz w:val="24"/>
+          <w:szCs w:val="24"/>
+        </w:rPr>
+        <w:t xml:space="preserve"> модель «StarGANv2-</w:t>
       </w:r>
       <w:proofErr w:type="gramStart"/>
       <w:r>
@@ -12482,13 +12913,14 @@
         <w:ind w:left="1429" w:hanging="720"/>
         <w:jc w:val="both"/>
       </w:pPr>
-      <w:bookmarkStart w:id="43" w:name="_Toc72158510"/>
-      <w:bookmarkStart w:id="44" w:name="_Toc94270622"/>
+      <w:bookmarkStart w:id="54" w:name="_Toc72158510"/>
+      <w:bookmarkStart w:id="55" w:name="_Toc94270622"/>
+      <w:bookmarkEnd w:id="53"/>
       <w:r>
         <w:t>Преимущества данной программы</w:t>
       </w:r>
-      <w:bookmarkEnd w:id="43"/>
-      <w:bookmarkEnd w:id="44"/>
+      <w:bookmarkEnd w:id="54"/>
+      <w:bookmarkEnd w:id="55"/>
     </w:p>
     <w:p>
       <w:pPr>
@@ -12499,6 +12931,7 @@
         </w:numPr>
         <w:ind w:left="709"/>
       </w:pPr>
+      <w:bookmarkStart w:id="56" w:name="_Hlk114446992"/>
       <w:r>
         <w:t xml:space="preserve">В сравнении с аналогами приложение обладает следующими преимуществами: </w:t>
       </w:r>
@@ -12526,8 +12959,13 @@
           <w:numId w:val="12"/>
         </w:numPr>
       </w:pPr>
-      <w:r>
-        <w:t>нейросетевая обработка аудиозаписи</w:t>
+      <w:proofErr w:type="spellStart"/>
+      <w:r>
+        <w:t>нейросетевая</w:t>
+      </w:r>
+      <w:proofErr w:type="spellEnd"/>
+      <w:r>
+        <w:t xml:space="preserve"> обработка аудиозаписи</w:t>
       </w:r>
       <w:r>
         <w:t xml:space="preserve">; </w:t>
@@ -12560,6 +12998,7 @@
         <w:t>.</w:t>
       </w:r>
     </w:p>
+    <w:bookmarkEnd w:id="56"/>
     <w:p>
       <w:pPr>
         <w:pStyle w:val="ad"/>
@@ -12609,7 +13048,7 @@
           <w:szCs w:val="24"/>
         </w:rPr>
       </w:pPr>
-      <w:bookmarkStart w:id="45" w:name="_Toc94270623"/>
+      <w:bookmarkStart w:id="57" w:name="_Toc94270623"/>
       <w:r>
         <w:rPr>
           <w:sz w:val="24"/>
@@ -12618,7 +13057,7 @@
         <w:lastRenderedPageBreak/>
         <w:t>СТАДИИ И ЭТАПЫ РАЗРАБОТКИ</w:t>
       </w:r>
-      <w:bookmarkEnd w:id="45"/>
+      <w:bookmarkEnd w:id="57"/>
     </w:p>
     <w:p>
       <w:pPr>
@@ -12646,7 +13085,7 @@
         </w:rPr>
         <w:t xml:space="preserve"> </w:t>
       </w:r>
-      <w:bookmarkStart w:id="46" w:name="_Toc94270624"/>
+      <w:bookmarkStart w:id="58" w:name="_Toc94270624"/>
       <w:r>
         <w:rPr>
           <w:b/>
@@ -12655,7 +13094,7 @@
         </w:rPr>
         <w:t>Техническое задание</w:t>
       </w:r>
-      <w:bookmarkEnd w:id="46"/>
+      <w:bookmarkEnd w:id="58"/>
     </w:p>
     <w:p>
       <w:pPr>
@@ -13554,7 +13993,7 @@
         </w:rPr>
         <w:t xml:space="preserve"> </w:t>
       </w:r>
-      <w:bookmarkStart w:id="47" w:name="_Toc94270625"/>
+      <w:bookmarkStart w:id="59" w:name="_Toc94270625"/>
       <w:r>
         <w:rPr>
           <w:b/>
@@ -13563,7 +14002,7 @@
         </w:rPr>
         <w:t>Рабочий проект</w:t>
       </w:r>
-      <w:bookmarkEnd w:id="47"/>
+      <w:bookmarkEnd w:id="59"/>
     </w:p>
     <w:p>
       <w:pPr>
@@ -14238,7 +14677,7 @@
         </w:rPr>
         <w:t xml:space="preserve"> </w:t>
       </w:r>
-      <w:bookmarkStart w:id="48" w:name="_Toc94270626"/>
+      <w:bookmarkStart w:id="60" w:name="_Toc94270626"/>
       <w:r>
         <w:rPr>
           <w:b/>
@@ -14247,7 +14686,7 @@
         </w:rPr>
         <w:t>Внедрение</w:t>
       </w:r>
-      <w:bookmarkEnd w:id="48"/>
+      <w:bookmarkEnd w:id="60"/>
     </w:p>
     <w:p>
       <w:pPr>
@@ -14469,7 +14908,7 @@
           <w:szCs w:val="24"/>
         </w:rPr>
       </w:pPr>
-      <w:bookmarkStart w:id="49" w:name="_Toc94270627"/>
+      <w:bookmarkStart w:id="61" w:name="_Toc94270627"/>
       <w:r>
         <w:rPr>
           <w:sz w:val="24"/>
@@ -14477,7 +14916,7 @@
         </w:rPr>
         <w:t>ПОРЯДОК КОНТРОЛЯ И ПРИЕМКИ</w:t>
       </w:r>
-      <w:bookmarkEnd w:id="49"/>
+      <w:bookmarkEnd w:id="61"/>
     </w:p>
     <w:p>
       <w:pPr>
@@ -14578,8 +15017,8 @@
           <w:szCs w:val="24"/>
         </w:rPr>
       </w:pPr>
-      <w:bookmarkStart w:id="50" w:name="_Toc94270628"/>
-      <w:bookmarkStart w:id="51" w:name="_Hlk483355987"/>
+      <w:bookmarkStart w:id="62" w:name="_Toc94270628"/>
+      <w:bookmarkStart w:id="63" w:name="_Hlk483355987"/>
       <w:r>
         <w:rPr>
           <w:sz w:val="24"/>
@@ -14588,7 +15027,7 @@
         <w:lastRenderedPageBreak/>
         <w:t>СПИСОК ЛИТЕРАТУРЫ</w:t>
       </w:r>
-      <w:bookmarkEnd w:id="50"/>
+      <w:bookmarkEnd w:id="62"/>
     </w:p>
     <w:p>
       <w:pPr>
@@ -14608,6 +15047,7 @@
           <w:szCs w:val="24"/>
         </w:rPr>
       </w:pPr>
+      <w:bookmarkStart w:id="64" w:name="_Hlk114447052"/>
       <w:r>
         <w:rPr>
           <w:rFonts w:ascii="Times New Roman" w:hAnsi="Times New Roman" w:cs="Times New Roman"/>
@@ -15383,7 +15823,8 @@
         <w:t>, режим доступа: свободный)</w:t>
       </w:r>
     </w:p>
-    <w:bookmarkEnd w:id="51"/>
+    <w:bookmarkEnd w:id="63"/>
+    <w:bookmarkEnd w:id="64"/>
     <w:p>
       <w:pPr>
         <w:pStyle w:val="ad"/>
@@ -15419,7 +15860,7 @@
           <w:szCs w:val="24"/>
         </w:rPr>
       </w:pPr>
-      <w:bookmarkStart w:id="52" w:name="_Toc39761250"/>
+      <w:bookmarkStart w:id="65" w:name="_Toc39761250"/>
       <w:r>
         <w:rPr>
           <w:rFonts w:ascii="Times New Roman" w:hAnsi="Times New Roman" w:cs="Times New Roman"/>
@@ -15429,7 +15870,7 @@
         <w:lastRenderedPageBreak/>
         <w:t>ЛИСТ РЕГИСТРАЦИИ ИЗМЕНЕНИЙ</w:t>
       </w:r>
-      <w:bookmarkEnd w:id="52"/>
+      <w:bookmarkEnd w:id="65"/>
     </w:p>
     <w:p>
       <w:pPr>
@@ -19199,7 +19640,7 @@
 </file>
 
 <file path=word/endnotes.xml><?xml version="1.0" encoding="utf-8"?>
-<w:endnotes xmlns:wpc="http://schemas.microsoft.com/office/word/2010/wordprocessingCanvas" xmlns:cx="http://schemas.microsoft.com/office/drawing/2014/chartex" xmlns:cx1="http://schemas.microsoft.com/office/drawing/2015/9/8/chartex" xmlns:cx2="http://schemas.microsoft.com/office/drawing/2015/10/21/chartex" xmlns:cx3="http://schemas.microsoft.com/office/drawing/2016/5/9/chartex" xmlns:cx4="http://schemas.microsoft.com/office/drawing/2016/5/10/chartex" xmlns:cx5="http://schemas.microsoft.com/office/drawing/2016/5/11/chartex" xmlns:cx6="http://schemas.microsoft.com/office/drawing/2016/5/12/chartex" xmlns:cx7="http://schemas.microsoft.com/office/drawing/2016/5/13/chartex" xmlns:cx8="http://schemas.microsoft.com/office/drawing/2016/5/14/chartex" xmlns:mc="http://schemas.openxmlformats.org/markup-compatibility/2006" xmlns:aink="http://schemas.microsoft.com/office/drawing/2016/ink" xmlns:am3d="http://schemas.microsoft.com/office/drawing/2017/model3d" xmlns:o="urn:schemas-microsoft-com:office:office" xmlns:r="http://schemas.openxmlformats.org/officeDocument/2006/relationships" xmlns:m="http://schemas.openxmlformats.org/officeDocument/2006/math" xmlns:v="urn:schemas-microsoft-com:vml" xmlns:wp14="http://schemas.microsoft.com/office/word/2010/wordprocessingDrawing" xmlns:wp="http://schemas.openxmlformats.org/drawingml/2006/wordprocessingDrawing" xmlns:w10="urn:schemas-microsoft-com:office:word" xmlns:w="http://schemas.openxmlformats.org/wordprocessingml/2006/main" xmlns:w14="http://schemas.microsoft.com/office/word/2010/wordml" xmlns:w15="http://schemas.microsoft.com/office/word/2012/wordml" xmlns:w16cex="http://schemas.microsoft.com/office/word/2018/wordml/cex" xmlns:w16cid="http://schemas.microsoft.com/office/word/2016/wordml/cid" xmlns:w16="http://schemas.microsoft.com/office/word/2018/wordml" xmlns:w16sdtdh="http://schemas.microsoft.com/office/word/2020/wordml/sdtdatahash" xmlns:w16se="http://schemas.microsoft.com/office/word/2015/wordml/symex" xmlns:wpg="http://schemas.microsoft.com/office/word/2010/wordprocessingGroup" xmlns:wpi="http://schemas.microsoft.com/office/word/2010/wordprocessingInk" xmlns:wne="http://schemas.microsoft.com/office/word/2006/wordml" xmlns:wps="http://schemas.microsoft.com/office/word/2010/wordprocessingShape" mc:Ignorable="w14 w15 w16se w16cid w16 w16cex w16sdtdh wp14">
+<w:endnotes xmlns:wpc="http://schemas.microsoft.com/office/word/2010/wordprocessingCanvas" xmlns:cx="http://schemas.microsoft.com/office/drawing/2014/chartex" xmlns:cx1="http://schemas.microsoft.com/office/drawing/2015/9/8/chartex" xmlns:cx2="http://schemas.microsoft.com/office/drawing/2015/10/21/chartex" xmlns:cx3="http://schemas.microsoft.com/office/drawing/2016/5/9/chartex" xmlns:cx4="http://schemas.microsoft.com/office/drawing/2016/5/10/chartex" xmlns:cx5="http://schemas.microsoft.com/office/drawing/2016/5/11/chartex" xmlns:cx6="http://schemas.microsoft.com/office/drawing/2016/5/12/chartex" xmlns:cx7="http://schemas.microsoft.com/office/drawing/2016/5/13/chartex" xmlns:cx8="http://schemas.microsoft.com/office/drawing/2016/5/14/chartex" xmlns:mc="http://schemas.openxmlformats.org/markup-compatibility/2006" xmlns:aink="http://schemas.microsoft.com/office/drawing/2016/ink" xmlns:am3d="http://schemas.microsoft.com/office/drawing/2017/model3d" xmlns:o="urn:schemas-microsoft-com:office:office" xmlns:oel="http://schemas.microsoft.com/office/2019/extlst" xmlns:r="http://schemas.openxmlformats.org/officeDocument/2006/relationships" xmlns:m="http://schemas.openxmlformats.org/officeDocument/2006/math" xmlns:v="urn:schemas-microsoft-com:vml" xmlns:wp14="http://schemas.microsoft.com/office/word/2010/wordprocessingDrawing" xmlns:wp="http://schemas.openxmlformats.org/drawingml/2006/wordprocessingDrawing" xmlns:w10="urn:schemas-microsoft-com:office:word" xmlns:w="http://schemas.openxmlformats.org/wordprocessingml/2006/main" xmlns:w14="http://schemas.microsoft.com/office/word/2010/wordml" xmlns:w15="http://schemas.microsoft.com/office/word/2012/wordml" xmlns:w16cex="http://schemas.microsoft.com/office/word/2018/wordml/cex" xmlns:w16cid="http://schemas.microsoft.com/office/word/2016/wordml/cid" xmlns:w16="http://schemas.microsoft.com/office/word/2018/wordml" xmlns:w16sdtdh="http://schemas.microsoft.com/office/word/2020/wordml/sdtdatahash" xmlns:w16se="http://schemas.microsoft.com/office/word/2015/wordml/symex" xmlns:wpg="http://schemas.microsoft.com/office/word/2010/wordprocessingGroup" xmlns:wpi="http://schemas.microsoft.com/office/word/2010/wordprocessingInk" xmlns:wne="http://schemas.microsoft.com/office/word/2006/wordml" xmlns:wps="http://schemas.microsoft.com/office/word/2010/wordprocessingShape" mc:Ignorable="w14 w15 w16se w16cid w16 w16cex w16sdtdh wp14">
   <w:endnote w:type="separator" w:id="-1">
     <w:p>
       <w:pPr>
@@ -19224,7 +19665,7 @@
 </file>
 
 <file path=word/footer1.xml><?xml version="1.0" encoding="utf-8"?>
-<w:ftr xmlns:wpc="http://schemas.microsoft.com/office/word/2010/wordprocessingCanvas" xmlns:cx="http://schemas.microsoft.com/office/drawing/2014/chartex" xmlns:cx1="http://schemas.microsoft.com/office/drawing/2015/9/8/chartex" xmlns:cx2="http://schemas.microsoft.com/office/drawing/2015/10/21/chartex" xmlns:cx3="http://schemas.microsoft.com/office/drawing/2016/5/9/chartex" xmlns:cx4="http://schemas.microsoft.com/office/drawing/2016/5/10/chartex" xmlns:cx5="http://schemas.microsoft.com/office/drawing/2016/5/11/chartex" xmlns:cx6="http://schemas.microsoft.com/office/drawing/2016/5/12/chartex" xmlns:cx7="http://schemas.microsoft.com/office/drawing/2016/5/13/chartex" xmlns:cx8="http://schemas.microsoft.com/office/drawing/2016/5/14/chartex" xmlns:mc="http://schemas.openxmlformats.org/markup-compatibility/2006" xmlns:aink="http://schemas.microsoft.com/office/drawing/2016/ink" xmlns:am3d="http://schemas.microsoft.com/office/drawing/2017/model3d" xmlns:o="urn:schemas-microsoft-com:office:office" xmlns:r="http://schemas.openxmlformats.org/officeDocument/2006/relationships" xmlns:m="http://schemas.openxmlformats.org/officeDocument/2006/math" xmlns:v="urn:schemas-microsoft-com:vml" xmlns:wp14="http://schemas.microsoft.com/office/word/2010/wordprocessingDrawing" xmlns:wp="http://schemas.openxmlformats.org/drawingml/2006/wordprocessingDrawing" xmlns:w10="urn:schemas-microsoft-com:office:word" xmlns:w="http://schemas.openxmlformats.org/wordprocessingml/2006/main" xmlns:w14="http://schemas.microsoft.com/office/word/2010/wordml" xmlns:w15="http://schemas.microsoft.com/office/word/2012/wordml" xmlns:w16cex="http://schemas.microsoft.com/office/word/2018/wordml/cex" xmlns:w16cid="http://schemas.microsoft.com/office/word/2016/wordml/cid" xmlns:w16="http://schemas.microsoft.com/office/word/2018/wordml" xmlns:w16sdtdh="http://schemas.microsoft.com/office/word/2020/wordml/sdtdatahash" xmlns:w16se="http://schemas.microsoft.com/office/word/2015/wordml/symex" xmlns:wpg="http://schemas.microsoft.com/office/word/2010/wordprocessingGroup" xmlns:wpi="http://schemas.microsoft.com/office/word/2010/wordprocessingInk" xmlns:wne="http://schemas.microsoft.com/office/word/2006/wordml" xmlns:wps="http://schemas.microsoft.com/office/word/2010/wordprocessingShape" mc:Ignorable="w14 w15 w16se w16cid w16 w16cex w16sdtdh wp14">
+<w:ftr xmlns:wpc="http://schemas.microsoft.com/office/word/2010/wordprocessingCanvas" xmlns:cx="http://schemas.microsoft.com/office/drawing/2014/chartex" xmlns:cx1="http://schemas.microsoft.com/office/drawing/2015/9/8/chartex" xmlns:cx2="http://schemas.microsoft.com/office/drawing/2015/10/21/chartex" xmlns:cx3="http://schemas.microsoft.com/office/drawing/2016/5/9/chartex" xmlns:cx4="http://schemas.microsoft.com/office/drawing/2016/5/10/chartex" xmlns:cx5="http://schemas.microsoft.com/office/drawing/2016/5/11/chartex" xmlns:cx6="http://schemas.microsoft.com/office/drawing/2016/5/12/chartex" xmlns:cx7="http://schemas.microsoft.com/office/drawing/2016/5/13/chartex" xmlns:cx8="http://schemas.microsoft.com/office/drawing/2016/5/14/chartex" xmlns:mc="http://schemas.openxmlformats.org/markup-compatibility/2006" xmlns:aink="http://schemas.microsoft.com/office/drawing/2016/ink" xmlns:am3d="http://schemas.microsoft.com/office/drawing/2017/model3d" xmlns:o="urn:schemas-microsoft-com:office:office" xmlns:oel="http://schemas.microsoft.com/office/2019/extlst" xmlns:r="http://schemas.openxmlformats.org/officeDocument/2006/relationships" xmlns:m="http://schemas.openxmlformats.org/officeDocument/2006/math" xmlns:v="urn:schemas-microsoft-com:vml" xmlns:wp14="http://schemas.microsoft.com/office/word/2010/wordprocessingDrawing" xmlns:wp="http://schemas.openxmlformats.org/drawingml/2006/wordprocessingDrawing" xmlns:w10="urn:schemas-microsoft-com:office:word" xmlns:w="http://schemas.openxmlformats.org/wordprocessingml/2006/main" xmlns:w14="http://schemas.microsoft.com/office/word/2010/wordml" xmlns:w15="http://schemas.microsoft.com/office/word/2012/wordml" xmlns:w16cex="http://schemas.microsoft.com/office/word/2018/wordml/cex" xmlns:w16cid="http://schemas.microsoft.com/office/word/2016/wordml/cid" xmlns:w16="http://schemas.microsoft.com/office/word/2018/wordml" xmlns:w16sdtdh="http://schemas.microsoft.com/office/word/2020/wordml/sdtdatahash" xmlns:w16se="http://schemas.microsoft.com/office/word/2015/wordml/symex" xmlns:wpg="http://schemas.microsoft.com/office/word/2010/wordprocessingGroup" xmlns:wpi="http://schemas.microsoft.com/office/word/2010/wordprocessingInk" xmlns:wne="http://schemas.microsoft.com/office/word/2006/wordml" xmlns:wps="http://schemas.microsoft.com/office/word/2010/wordprocessingShape" mc:Ignorable="w14 w15 w16se w16cid w16 w16cex w16sdtdh wp14">
   <w:tbl>
     <w:tblPr>
       <w:tblW w:w="0" w:type="auto"/>
@@ -19625,12 +20066,21 @@
               <w:color w:val="000000"/>
             </w:rPr>
           </w:pPr>
+          <w:proofErr w:type="spellStart"/>
           <w:r>
             <w:rPr>
               <w:rFonts w:ascii="Times New Roman" w:hAnsi="Times New Roman"/>
               <w:color w:val="000000"/>
             </w:rPr>
-            <w:t>Взам. Инв. №</w:t>
+            <w:t>Взам</w:t>
+          </w:r>
+          <w:proofErr w:type="spellEnd"/>
+          <w:r>
+            <w:rPr>
+              <w:rFonts w:ascii="Times New Roman" w:hAnsi="Times New Roman"/>
+              <w:color w:val="000000"/>
+            </w:rPr>
+            <w:t>. Инв. №</w:t>
           </w:r>
         </w:p>
       </w:tc>
@@ -19651,7 +20101,23 @@
               <w:rFonts w:ascii="Times New Roman" w:hAnsi="Times New Roman"/>
               <w:color w:val="000000"/>
             </w:rPr>
-            <w:t>Инв. № дубл.</w:t>
+            <w:t xml:space="preserve">Инв. № </w:t>
+          </w:r>
+          <w:proofErr w:type="spellStart"/>
+          <w:r>
+            <w:rPr>
+              <w:rFonts w:ascii="Times New Roman" w:hAnsi="Times New Roman"/>
+              <w:color w:val="000000"/>
+            </w:rPr>
+            <w:t>дубл</w:t>
+          </w:r>
+          <w:proofErr w:type="spellEnd"/>
+          <w:r>
+            <w:rPr>
+              <w:rFonts w:ascii="Times New Roman" w:hAnsi="Times New Roman"/>
+              <w:color w:val="000000"/>
+            </w:rPr>
+            <w:t>.</w:t>
           </w:r>
         </w:p>
       </w:tc>
@@ -19688,7 +20154,7 @@
 </file>
 
 <file path=word/footer2.xml><?xml version="1.0" encoding="utf-8"?>
-<w:ftr xmlns:wpc="http://schemas.microsoft.com/office/word/2010/wordprocessingCanvas" xmlns:cx="http://schemas.microsoft.com/office/drawing/2014/chartex" xmlns:cx1="http://schemas.microsoft.com/office/drawing/2015/9/8/chartex" xmlns:cx2="http://schemas.microsoft.com/office/drawing/2015/10/21/chartex" xmlns:cx3="http://schemas.microsoft.com/office/drawing/2016/5/9/chartex" xmlns:cx4="http://schemas.microsoft.com/office/drawing/2016/5/10/chartex" xmlns:cx5="http://schemas.microsoft.com/office/drawing/2016/5/11/chartex" xmlns:cx6="http://schemas.microsoft.com/office/drawing/2016/5/12/chartex" xmlns:cx7="http://schemas.microsoft.com/office/drawing/2016/5/13/chartex" xmlns:cx8="http://schemas.microsoft.com/office/drawing/2016/5/14/chartex" xmlns:mc="http://schemas.openxmlformats.org/markup-compatibility/2006" xmlns:aink="http://schemas.microsoft.com/office/drawing/2016/ink" xmlns:am3d="http://schemas.microsoft.com/office/drawing/2017/model3d" xmlns:o="urn:schemas-microsoft-com:office:office" xmlns:r="http://schemas.openxmlformats.org/officeDocument/2006/relationships" xmlns:m="http://schemas.openxmlformats.org/officeDocument/2006/math" xmlns:v="urn:schemas-microsoft-com:vml" xmlns:wp14="http://schemas.microsoft.com/office/word/2010/wordprocessingDrawing" xmlns:wp="http://schemas.openxmlformats.org/drawingml/2006/wordprocessingDrawing" xmlns:w10="urn:schemas-microsoft-com:office:word" xmlns:w="http://schemas.openxmlformats.org/wordprocessingml/2006/main" xmlns:w14="http://schemas.microsoft.com/office/word/2010/wordml" xmlns:w15="http://schemas.microsoft.com/office/word/2012/wordml" xmlns:w16cex="http://schemas.microsoft.com/office/word/2018/wordml/cex" xmlns:w16cid="http://schemas.microsoft.com/office/word/2016/wordml/cid" xmlns:w16="http://schemas.microsoft.com/office/word/2018/wordml" xmlns:w16sdtdh="http://schemas.microsoft.com/office/word/2020/wordml/sdtdatahash" xmlns:w16se="http://schemas.microsoft.com/office/word/2015/wordml/symex" xmlns:wpg="http://schemas.microsoft.com/office/word/2010/wordprocessingGroup" xmlns:wpi="http://schemas.microsoft.com/office/word/2010/wordprocessingInk" xmlns:wne="http://schemas.microsoft.com/office/word/2006/wordml" xmlns:wps="http://schemas.microsoft.com/office/word/2010/wordprocessingShape" mc:Ignorable="w14 w15 w16se w16cid w16 w16cex w16sdtdh wp14">
+<w:ftr xmlns:wpc="http://schemas.microsoft.com/office/word/2010/wordprocessingCanvas" xmlns:cx="http://schemas.microsoft.com/office/drawing/2014/chartex" xmlns:cx1="http://schemas.microsoft.com/office/drawing/2015/9/8/chartex" xmlns:cx2="http://schemas.microsoft.com/office/drawing/2015/10/21/chartex" xmlns:cx3="http://schemas.microsoft.com/office/drawing/2016/5/9/chartex" xmlns:cx4="http://schemas.microsoft.com/office/drawing/2016/5/10/chartex" xmlns:cx5="http://schemas.microsoft.com/office/drawing/2016/5/11/chartex" xmlns:cx6="http://schemas.microsoft.com/office/drawing/2016/5/12/chartex" xmlns:cx7="http://schemas.microsoft.com/office/drawing/2016/5/13/chartex" xmlns:cx8="http://schemas.microsoft.com/office/drawing/2016/5/14/chartex" xmlns:mc="http://schemas.openxmlformats.org/markup-compatibility/2006" xmlns:aink="http://schemas.microsoft.com/office/drawing/2016/ink" xmlns:am3d="http://schemas.microsoft.com/office/drawing/2017/model3d" xmlns:o="urn:schemas-microsoft-com:office:office" xmlns:oel="http://schemas.microsoft.com/office/2019/extlst" xmlns:r="http://schemas.openxmlformats.org/officeDocument/2006/relationships" xmlns:m="http://schemas.openxmlformats.org/officeDocument/2006/math" xmlns:v="urn:schemas-microsoft-com:vml" xmlns:wp14="http://schemas.microsoft.com/office/word/2010/wordprocessingDrawing" xmlns:wp="http://schemas.openxmlformats.org/drawingml/2006/wordprocessingDrawing" xmlns:w10="urn:schemas-microsoft-com:office:word" xmlns:w="http://schemas.openxmlformats.org/wordprocessingml/2006/main" xmlns:w14="http://schemas.microsoft.com/office/word/2010/wordml" xmlns:w15="http://schemas.microsoft.com/office/word/2012/wordml" xmlns:w16cex="http://schemas.microsoft.com/office/word/2018/wordml/cex" xmlns:w16cid="http://schemas.microsoft.com/office/word/2016/wordml/cid" xmlns:w16="http://schemas.microsoft.com/office/word/2018/wordml" xmlns:w16sdtdh="http://schemas.microsoft.com/office/word/2020/wordml/sdtdatahash" xmlns:w16se="http://schemas.microsoft.com/office/word/2015/wordml/symex" xmlns:wpg="http://schemas.microsoft.com/office/word/2010/wordprocessingGroup" xmlns:wpi="http://schemas.microsoft.com/office/word/2010/wordprocessingInk" xmlns:wne="http://schemas.microsoft.com/office/word/2006/wordml" xmlns:wps="http://schemas.microsoft.com/office/word/2010/wordprocessingShape" mc:Ignorable="w14 w15 w16se w16cid w16 w16cex w16sdtdh wp14">
   <w:p>
     <w:pPr>
       <w:pStyle w:val="ab"/>
@@ -19704,7 +20170,7 @@
 </file>
 
 <file path=word/footnotes.xml><?xml version="1.0" encoding="utf-8"?>
-<w:footnotes xmlns:wpc="http://schemas.microsoft.com/office/word/2010/wordprocessingCanvas" xmlns:cx="http://schemas.microsoft.com/office/drawing/2014/chartex" xmlns:cx1="http://schemas.microsoft.com/office/drawing/2015/9/8/chartex" xmlns:cx2="http://schemas.microsoft.com/office/drawing/2015/10/21/chartex" xmlns:cx3="http://schemas.microsoft.com/office/drawing/2016/5/9/chartex" xmlns:cx4="http://schemas.microsoft.com/office/drawing/2016/5/10/chartex" xmlns:cx5="http://schemas.microsoft.com/office/drawing/2016/5/11/chartex" xmlns:cx6="http://schemas.microsoft.com/office/drawing/2016/5/12/chartex" xmlns:cx7="http://schemas.microsoft.com/office/drawing/2016/5/13/chartex" xmlns:cx8="http://schemas.microsoft.com/office/drawing/2016/5/14/chartex" xmlns:mc="http://schemas.openxmlformats.org/markup-compatibility/2006" xmlns:aink="http://schemas.microsoft.com/office/drawing/2016/ink" xmlns:am3d="http://schemas.microsoft.com/office/drawing/2017/model3d" xmlns:o="urn:schemas-microsoft-com:office:office" xmlns:r="http://schemas.openxmlformats.org/officeDocument/2006/relationships" xmlns:m="http://schemas.openxmlformats.org/officeDocument/2006/math" xmlns:v="urn:schemas-microsoft-com:vml" xmlns:wp14="http://schemas.microsoft.com/office/word/2010/wordprocessingDrawing" xmlns:wp="http://schemas.openxmlformats.org/drawingml/2006/wordprocessingDrawing" xmlns:w10="urn:schemas-microsoft-com:office:word" xmlns:w="http://schemas.openxmlformats.org/wordprocessingml/2006/main" xmlns:w14="http://schemas.microsoft.com/office/word/2010/wordml" xmlns:w15="http://schemas.microsoft.com/office/word/2012/wordml" xmlns:w16cex="http://schemas.microsoft.com/office/word/2018/wordml/cex" xmlns:w16cid="http://schemas.microsoft.com/office/word/2016/wordml/cid" xmlns:w16="http://schemas.microsoft.com/office/word/2018/wordml" xmlns:w16sdtdh="http://schemas.microsoft.com/office/word/2020/wordml/sdtdatahash" xmlns:w16se="http://schemas.microsoft.com/office/word/2015/wordml/symex" xmlns:wpg="http://schemas.microsoft.com/office/word/2010/wordprocessingGroup" xmlns:wpi="http://schemas.microsoft.com/office/word/2010/wordprocessingInk" xmlns:wne="http://schemas.microsoft.com/office/word/2006/wordml" xmlns:wps="http://schemas.microsoft.com/office/word/2010/wordprocessingShape" mc:Ignorable="w14 w15 w16se w16cid w16 w16cex w16sdtdh wp14">
+<w:footnotes xmlns:wpc="http://schemas.microsoft.com/office/word/2010/wordprocessingCanvas" xmlns:cx="http://schemas.microsoft.com/office/drawing/2014/chartex" xmlns:cx1="http://schemas.microsoft.com/office/drawing/2015/9/8/chartex" xmlns:cx2="http://schemas.microsoft.com/office/drawing/2015/10/21/chartex" xmlns:cx3="http://schemas.microsoft.com/office/drawing/2016/5/9/chartex" xmlns:cx4="http://schemas.microsoft.com/office/drawing/2016/5/10/chartex" xmlns:cx5="http://schemas.microsoft.com/office/drawing/2016/5/11/chartex" xmlns:cx6="http://schemas.microsoft.com/office/drawing/2016/5/12/chartex" xmlns:cx7="http://schemas.microsoft.com/office/drawing/2016/5/13/chartex" xmlns:cx8="http://schemas.microsoft.com/office/drawing/2016/5/14/chartex" xmlns:mc="http://schemas.openxmlformats.org/markup-compatibility/2006" xmlns:aink="http://schemas.microsoft.com/office/drawing/2016/ink" xmlns:am3d="http://schemas.microsoft.com/office/drawing/2017/model3d" xmlns:o="urn:schemas-microsoft-com:office:office" xmlns:oel="http://schemas.microsoft.com/office/2019/extlst" xmlns:r="http://schemas.openxmlformats.org/officeDocument/2006/relationships" xmlns:m="http://schemas.openxmlformats.org/officeDocument/2006/math" xmlns:v="urn:schemas-microsoft-com:vml" xmlns:wp14="http://schemas.microsoft.com/office/word/2010/wordprocessingDrawing" xmlns:wp="http://schemas.openxmlformats.org/drawingml/2006/wordprocessingDrawing" xmlns:w10="urn:schemas-microsoft-com:office:word" xmlns:w="http://schemas.openxmlformats.org/wordprocessingml/2006/main" xmlns:w14="http://schemas.microsoft.com/office/word/2010/wordml" xmlns:w15="http://schemas.microsoft.com/office/word/2012/wordml" xmlns:w16cex="http://schemas.microsoft.com/office/word/2018/wordml/cex" xmlns:w16cid="http://schemas.microsoft.com/office/word/2016/wordml/cid" xmlns:w16="http://schemas.microsoft.com/office/word/2018/wordml" xmlns:w16sdtdh="http://schemas.microsoft.com/office/word/2020/wordml/sdtdatahash" xmlns:w16se="http://schemas.microsoft.com/office/word/2015/wordml/symex" xmlns:wpg="http://schemas.microsoft.com/office/word/2010/wordprocessingGroup" xmlns:wpi="http://schemas.microsoft.com/office/word/2010/wordprocessingInk" xmlns:wne="http://schemas.microsoft.com/office/word/2006/wordml" xmlns:wps="http://schemas.microsoft.com/office/word/2010/wordprocessingShape" mc:Ignorable="w14 w15 w16se w16cid w16 w16cex w16sdtdh wp14">
   <w:footnote w:type="separator" w:id="-1">
     <w:p>
       <w:pPr>
@@ -19729,7 +20195,7 @@
 </file>
 
 <file path=word/header1.xml><?xml version="1.0" encoding="utf-8"?>
-<w:hdr xmlns:wpc="http://schemas.microsoft.com/office/word/2010/wordprocessingCanvas" xmlns:cx="http://schemas.microsoft.com/office/drawing/2014/chartex" xmlns:cx1="http://schemas.microsoft.com/office/drawing/2015/9/8/chartex" xmlns:cx2="http://schemas.microsoft.com/office/drawing/2015/10/21/chartex" xmlns:cx3="http://schemas.microsoft.com/office/drawing/2016/5/9/chartex" xmlns:cx4="http://schemas.microsoft.com/office/drawing/2016/5/10/chartex" xmlns:cx5="http://schemas.microsoft.com/office/drawing/2016/5/11/chartex" xmlns:cx6="http://schemas.microsoft.com/office/drawing/2016/5/12/chartex" xmlns:cx7="http://schemas.microsoft.com/office/drawing/2016/5/13/chartex" xmlns:cx8="http://schemas.microsoft.com/office/drawing/2016/5/14/chartex" xmlns:mc="http://schemas.openxmlformats.org/markup-compatibility/2006" xmlns:aink="http://schemas.microsoft.com/office/drawing/2016/ink" xmlns:am3d="http://schemas.microsoft.com/office/drawing/2017/model3d" xmlns:o="urn:schemas-microsoft-com:office:office" xmlns:r="http://schemas.openxmlformats.org/officeDocument/2006/relationships" xmlns:m="http://schemas.openxmlformats.org/officeDocument/2006/math" xmlns:v="urn:schemas-microsoft-com:vml" xmlns:wp14="http://schemas.microsoft.com/office/word/2010/wordprocessingDrawing" xmlns:wp="http://schemas.openxmlformats.org/drawingml/2006/wordprocessingDrawing" xmlns:w10="urn:schemas-microsoft-com:office:word" xmlns:w="http://schemas.openxmlformats.org/wordprocessingml/2006/main" xmlns:w14="http://schemas.microsoft.com/office/word/2010/wordml" xmlns:w15="http://schemas.microsoft.com/office/word/2012/wordml" xmlns:w16cex="http://schemas.microsoft.com/office/word/2018/wordml/cex" xmlns:w16cid="http://schemas.microsoft.com/office/word/2016/wordml/cid" xmlns:w16="http://schemas.microsoft.com/office/word/2018/wordml" xmlns:w16sdtdh="http://schemas.microsoft.com/office/word/2020/wordml/sdtdatahash" xmlns:w16se="http://schemas.microsoft.com/office/word/2015/wordml/symex" xmlns:wpg="http://schemas.microsoft.com/office/word/2010/wordprocessingGroup" xmlns:wpi="http://schemas.microsoft.com/office/word/2010/wordprocessingInk" xmlns:wne="http://schemas.microsoft.com/office/word/2006/wordml" xmlns:wps="http://schemas.microsoft.com/office/word/2010/wordprocessingShape" mc:Ignorable="w14 w15 w16se w16cid w16 w16cex w16sdtdh wp14">
+<w:hdr xmlns:wpc="http://schemas.microsoft.com/office/word/2010/wordprocessingCanvas" xmlns:cx="http://schemas.microsoft.com/office/drawing/2014/chartex" xmlns:cx1="http://schemas.microsoft.com/office/drawing/2015/9/8/chartex" xmlns:cx2="http://schemas.microsoft.com/office/drawing/2015/10/21/chartex" xmlns:cx3="http://schemas.microsoft.com/office/drawing/2016/5/9/chartex" xmlns:cx4="http://schemas.microsoft.com/office/drawing/2016/5/10/chartex" xmlns:cx5="http://schemas.microsoft.com/office/drawing/2016/5/11/chartex" xmlns:cx6="http://schemas.microsoft.com/office/drawing/2016/5/12/chartex" xmlns:cx7="http://schemas.microsoft.com/office/drawing/2016/5/13/chartex" xmlns:cx8="http://schemas.microsoft.com/office/drawing/2016/5/14/chartex" xmlns:mc="http://schemas.openxmlformats.org/markup-compatibility/2006" xmlns:aink="http://schemas.microsoft.com/office/drawing/2016/ink" xmlns:am3d="http://schemas.microsoft.com/office/drawing/2017/model3d" xmlns:o="urn:schemas-microsoft-com:office:office" xmlns:oel="http://schemas.microsoft.com/office/2019/extlst" xmlns:r="http://schemas.openxmlformats.org/officeDocument/2006/relationships" xmlns:m="http://schemas.openxmlformats.org/officeDocument/2006/math" xmlns:v="urn:schemas-microsoft-com:vml" xmlns:wp14="http://schemas.microsoft.com/office/word/2010/wordprocessingDrawing" xmlns:wp="http://schemas.openxmlformats.org/drawingml/2006/wordprocessingDrawing" xmlns:w10="urn:schemas-microsoft-com:office:word" xmlns:w="http://schemas.openxmlformats.org/wordprocessingml/2006/main" xmlns:w14="http://schemas.microsoft.com/office/word/2010/wordml" xmlns:w15="http://schemas.microsoft.com/office/word/2012/wordml" xmlns:w16cex="http://schemas.microsoft.com/office/word/2018/wordml/cex" xmlns:w16cid="http://schemas.microsoft.com/office/word/2016/wordml/cid" xmlns:w16="http://schemas.microsoft.com/office/word/2018/wordml" xmlns:w16sdtdh="http://schemas.microsoft.com/office/word/2020/wordml/sdtdatahash" xmlns:w16se="http://schemas.microsoft.com/office/word/2015/wordml/symex" xmlns:wpg="http://schemas.microsoft.com/office/word/2010/wordprocessingGroup" xmlns:wpi="http://schemas.microsoft.com/office/word/2010/wordprocessingInk" xmlns:wne="http://schemas.microsoft.com/office/word/2006/wordml" xmlns:wps="http://schemas.microsoft.com/office/word/2010/wordprocessingShape" mc:Ignorable="w14 w15 w16se w16cid w16 w16cex w16sdtdh wp14">
   <w:sdt>
     <w:sdtPr>
       <w:id w:val="1124498951"/>
@@ -19882,7 +20348,7 @@
 </file>
 
 <file path=word/numbering.xml><?xml version="1.0" encoding="utf-8"?>
-<w:numbering xmlns:wpc="http://schemas.microsoft.com/office/word/2010/wordprocessingCanvas" xmlns:cx="http://schemas.microsoft.com/office/drawing/2014/chartex" xmlns:cx1="http://schemas.microsoft.com/office/drawing/2015/9/8/chartex" xmlns:cx2="http://schemas.microsoft.com/office/drawing/2015/10/21/chartex" xmlns:cx3="http://schemas.microsoft.com/office/drawing/2016/5/9/chartex" xmlns:cx4="http://schemas.microsoft.com/office/drawing/2016/5/10/chartex" xmlns:cx5="http://schemas.microsoft.com/office/drawing/2016/5/11/chartex" xmlns:cx6="http://schemas.microsoft.com/office/drawing/2016/5/12/chartex" xmlns:cx7="http://schemas.microsoft.com/office/drawing/2016/5/13/chartex" xmlns:cx8="http://schemas.microsoft.com/office/drawing/2016/5/14/chartex" xmlns:mc="http://schemas.openxmlformats.org/markup-compatibility/2006" xmlns:aink="http://schemas.microsoft.com/office/drawing/2016/ink" xmlns:am3d="http://schemas.microsoft.com/office/drawing/2017/model3d" xmlns:o="urn:schemas-microsoft-com:office:office" xmlns:r="http://schemas.openxmlformats.org/officeDocument/2006/relationships" xmlns:m="http://schemas.openxmlformats.org/officeDocument/2006/math" xmlns:v="urn:schemas-microsoft-com:vml" xmlns:wp14="http://schemas.microsoft.com/office/word/2010/wordprocessingDrawing" xmlns:wp="http://schemas.openxmlformats.org/drawingml/2006/wordprocessingDrawing" xmlns:w10="urn:schemas-microsoft-com:office:word" xmlns:w="http://schemas.openxmlformats.org/wordprocessingml/2006/main" xmlns:w14="http://schemas.microsoft.com/office/word/2010/wordml" xmlns:w15="http://schemas.microsoft.com/office/word/2012/wordml" xmlns:w16cex="http://schemas.microsoft.com/office/word/2018/wordml/cex" xmlns:w16cid="http://schemas.microsoft.com/office/word/2016/wordml/cid" xmlns:w16="http://schemas.microsoft.com/office/word/2018/wordml" xmlns:w16sdtdh="http://schemas.microsoft.com/office/word/2020/wordml/sdtdatahash" xmlns:w16se="http://schemas.microsoft.com/office/word/2015/wordml/symex" xmlns:wpg="http://schemas.microsoft.com/office/word/2010/wordprocessingGroup" xmlns:wpi="http://schemas.microsoft.com/office/word/2010/wordprocessingInk" xmlns:wne="http://schemas.microsoft.com/office/word/2006/wordml" xmlns:wps="http://schemas.microsoft.com/office/word/2010/wordprocessingShape" mc:Ignorable="w14 w15 w16se w16cid w16 w16cex w16sdtdh wp14">
+<w:numbering xmlns:wpc="http://schemas.microsoft.com/office/word/2010/wordprocessingCanvas" xmlns:cx="http://schemas.microsoft.com/office/drawing/2014/chartex" xmlns:cx1="http://schemas.microsoft.com/office/drawing/2015/9/8/chartex" xmlns:cx2="http://schemas.microsoft.com/office/drawing/2015/10/21/chartex" xmlns:cx3="http://schemas.microsoft.com/office/drawing/2016/5/9/chartex" xmlns:cx4="http://schemas.microsoft.com/office/drawing/2016/5/10/chartex" xmlns:cx5="http://schemas.microsoft.com/office/drawing/2016/5/11/chartex" xmlns:cx6="http://schemas.microsoft.com/office/drawing/2016/5/12/chartex" xmlns:cx7="http://schemas.microsoft.com/office/drawing/2016/5/13/chartex" xmlns:cx8="http://schemas.microsoft.com/office/drawing/2016/5/14/chartex" xmlns:mc="http://schemas.openxmlformats.org/markup-compatibility/2006" xmlns:aink="http://schemas.microsoft.com/office/drawing/2016/ink" xmlns:am3d="http://schemas.microsoft.com/office/drawing/2017/model3d" xmlns:o="urn:schemas-microsoft-com:office:office" xmlns:oel="http://schemas.microsoft.com/office/2019/extlst" xmlns:r="http://schemas.openxmlformats.org/officeDocument/2006/relationships" xmlns:m="http://schemas.openxmlformats.org/officeDocument/2006/math" xmlns:v="urn:schemas-microsoft-com:vml" xmlns:wp14="http://schemas.microsoft.com/office/word/2010/wordprocessingDrawing" xmlns:wp="http://schemas.openxmlformats.org/drawingml/2006/wordprocessingDrawing" xmlns:w10="urn:schemas-microsoft-com:office:word" xmlns:w="http://schemas.openxmlformats.org/wordprocessingml/2006/main" xmlns:w14="http://schemas.microsoft.com/office/word/2010/wordml" xmlns:w15="http://schemas.microsoft.com/office/word/2012/wordml" xmlns:w16cex="http://schemas.microsoft.com/office/word/2018/wordml/cex" xmlns:w16cid="http://schemas.microsoft.com/office/word/2016/wordml/cid" xmlns:w16="http://schemas.microsoft.com/office/word/2018/wordml" xmlns:w16sdtdh="http://schemas.microsoft.com/office/word/2020/wordml/sdtdatahash" xmlns:w16se="http://schemas.microsoft.com/office/word/2015/wordml/symex" xmlns:wpg="http://schemas.microsoft.com/office/word/2010/wordprocessingGroup" xmlns:wpi="http://schemas.microsoft.com/office/word/2010/wordprocessingInk" xmlns:wne="http://schemas.microsoft.com/office/word/2006/wordml" xmlns:wps="http://schemas.microsoft.com/office/word/2010/wordprocessingShape" mc:Ignorable="w14 w15 w16se w16cid w16 w16cex w16sdtdh wp14">
   <w:abstractNum w:abstractNumId="0" w15:restartNumberingAfterBreak="0">
     <w:nsid w:val="01AD6A4C"/>
     <w:multiLevelType w:val="multilevel"/>
@@ -22640,31 +23106,31 @@
       </w:pPr>
     </w:lvl>
   </w:abstractNum>
-  <w:num w:numId="1">
+  <w:num w:numId="1" w16cid:durableId="453714194">
     <w:abstractNumId w:val="17"/>
   </w:num>
-  <w:num w:numId="2">
+  <w:num w:numId="2" w16cid:durableId="1065833255">
     <w:abstractNumId w:val="4"/>
   </w:num>
-  <w:num w:numId="3">
+  <w:num w:numId="3" w16cid:durableId="711929029">
     <w:abstractNumId w:val="6"/>
   </w:num>
-  <w:num w:numId="4">
+  <w:num w:numId="4" w16cid:durableId="858931079">
     <w:abstractNumId w:val="0"/>
   </w:num>
-  <w:num w:numId="5">
+  <w:num w:numId="5" w16cid:durableId="431247298">
     <w:abstractNumId w:val="13"/>
   </w:num>
-  <w:num w:numId="6">
+  <w:num w:numId="6" w16cid:durableId="1315836620">
     <w:abstractNumId w:val="7"/>
   </w:num>
-  <w:num w:numId="7">
+  <w:num w:numId="7" w16cid:durableId="2088185518">
     <w:abstractNumId w:val="1"/>
   </w:num>
-  <w:num w:numId="8">
+  <w:num w:numId="8" w16cid:durableId="150559126">
     <w:abstractNumId w:val="2"/>
   </w:num>
-  <w:num w:numId="9">
+  <w:num w:numId="9" w16cid:durableId="1891108744">
     <w:abstractNumId w:val="8"/>
     <w:lvlOverride w:ilvl="0">
       <w:startOverride w:val="1"/>
@@ -22694,58 +23160,58 @@
       <w:startOverride w:val="1"/>
     </w:lvlOverride>
   </w:num>
-  <w:num w:numId="10">
+  <w:num w:numId="10" w16cid:durableId="2106536864">
     <w:abstractNumId w:val="25"/>
   </w:num>
-  <w:num w:numId="11">
+  <w:num w:numId="11" w16cid:durableId="1405689105">
     <w:abstractNumId w:val="19"/>
   </w:num>
-  <w:num w:numId="12">
+  <w:num w:numId="12" w16cid:durableId="2125614841">
     <w:abstractNumId w:val="9"/>
   </w:num>
-  <w:num w:numId="13">
+  <w:num w:numId="13" w16cid:durableId="1047610485">
     <w:abstractNumId w:val="10"/>
   </w:num>
-  <w:num w:numId="14">
+  <w:num w:numId="14" w16cid:durableId="1933006593">
     <w:abstractNumId w:val="11"/>
   </w:num>
-  <w:num w:numId="15">
+  <w:num w:numId="15" w16cid:durableId="207955733">
     <w:abstractNumId w:val="23"/>
   </w:num>
-  <w:num w:numId="16">
+  <w:num w:numId="16" w16cid:durableId="583995096">
     <w:abstractNumId w:val="14"/>
   </w:num>
-  <w:num w:numId="17">
+  <w:num w:numId="17" w16cid:durableId="158275385">
     <w:abstractNumId w:val="20"/>
   </w:num>
-  <w:num w:numId="18">
+  <w:num w:numId="18" w16cid:durableId="118038620">
     <w:abstractNumId w:val="24"/>
   </w:num>
-  <w:num w:numId="19">
+  <w:num w:numId="19" w16cid:durableId="1495217696">
     <w:abstractNumId w:val="3"/>
   </w:num>
-  <w:num w:numId="20">
+  <w:num w:numId="20" w16cid:durableId="522865881">
     <w:abstractNumId w:val="15"/>
   </w:num>
-  <w:num w:numId="21">
+  <w:num w:numId="21" w16cid:durableId="1942881785">
     <w:abstractNumId w:val="5"/>
   </w:num>
-  <w:num w:numId="22">
+  <w:num w:numId="22" w16cid:durableId="1280381473">
     <w:abstractNumId w:val="21"/>
   </w:num>
-  <w:num w:numId="23">
+  <w:num w:numId="23" w16cid:durableId="1746995775">
     <w:abstractNumId w:val="12"/>
   </w:num>
-  <w:num w:numId="24">
+  <w:num w:numId="24" w16cid:durableId="662271074">
     <w:abstractNumId w:val="22"/>
   </w:num>
-  <w:num w:numId="25">
+  <w:num w:numId="25" w16cid:durableId="198398271">
     <w:abstractNumId w:val="8"/>
   </w:num>
-  <w:num w:numId="26">
+  <w:num w:numId="26" w16cid:durableId="222299676">
     <w:abstractNumId w:val="18"/>
   </w:num>
-  <w:num w:numId="27">
+  <w:num w:numId="27" w16cid:durableId="1949659914">
     <w:abstractNumId w:val="16"/>
   </w:num>
   <w:numIdMacAtCleanup w:val="24"/>

</xml_diff>